<commit_message>
updating and adding triggers
</commit_message>
<xml_diff>
--- a/csc4500_group_constraints.docx
+++ b/csc4500_group_constraints.docx
@@ -2,58 +2,7 @@
 <file path=word/document.xml><?xml version="1.0" encoding="utf-8"?>
 <w:document xmlns:ve="http://schemas.openxmlformats.org/markup-compatibility/2006" xmlns:o="urn:schemas-microsoft-com:office:office" xmlns:r="http://schemas.openxmlformats.org/officeDocument/2006/relationships" xmlns:m="http://schemas.openxmlformats.org/officeDocument/2006/math" xmlns:v="urn:schemas-microsoft-com:vml" xmlns:wp="http://schemas.openxmlformats.org/drawingml/2006/wordprocessingDrawing" xmlns:w10="urn:schemas-microsoft-com:office:word" xmlns:w="http://schemas.openxmlformats.org/wordprocessingml/2006/main" xmlns:wne="http://schemas.microsoft.com/office/word/2006/wordml">
   <w:body>
-    <w:p>
-      <w:r>
-        <w:rPr>
-          <w:noProof/>
-        </w:rPr>
-        <w:drawing>
-          <wp:inline distT="0" distB="0" distL="0" distR="0">
-            <wp:extent cx="5943600" cy="4453880"/>
-            <wp:effectExtent l="19050" t="0" r="0" b="0"/>
-            <wp:docPr id="1" name="Picture 1" descr="https://lh4.googleusercontent.com/ZNjNE_TsyyKfJGfMd7efi1wQSl9HSlVaMN8fyWSGBRC0axy_WAdKctXMsGtH7nb9TMkTwgieY9AlsqsnxQlIz7Pkn1KC0ispmL5WETj882_tI2Wo0y8ukyM5MMWBhxptac-hRsbePx8"/>
-            <wp:cNvGraphicFramePr>
-              <a:graphicFrameLocks xmlns:a="http://schemas.openxmlformats.org/drawingml/2006/main" noChangeAspect="1"/>
-            </wp:cNvGraphicFramePr>
-            <a:graphic xmlns:a="http://schemas.openxmlformats.org/drawingml/2006/main">
-              <a:graphicData uri="http://schemas.openxmlformats.org/drawingml/2006/picture">
-                <pic:pic xmlns:pic="http://schemas.openxmlformats.org/drawingml/2006/picture">
-                  <pic:nvPicPr>
-                    <pic:cNvPr id="0" name="Picture 1" descr="https://lh4.googleusercontent.com/ZNjNE_TsyyKfJGfMd7efi1wQSl9HSlVaMN8fyWSGBRC0axy_WAdKctXMsGtH7nb9TMkTwgieY9AlsqsnxQlIz7Pkn1KC0ispmL5WETj882_tI2Wo0y8ukyM5MMWBhxptac-hRsbePx8"/>
-                    <pic:cNvPicPr>
-                      <a:picLocks noChangeAspect="1" noChangeArrowheads="1"/>
-                    </pic:cNvPicPr>
-                  </pic:nvPicPr>
-                  <pic:blipFill>
-                    <a:blip r:embed="rId5"/>
-                    <a:srcRect/>
-                    <a:stretch>
-                      <a:fillRect/>
-                    </a:stretch>
-                  </pic:blipFill>
-                  <pic:spPr bwMode="auto">
-                    <a:xfrm>
-                      <a:off x="0" y="0"/>
-                      <a:ext cx="5943600" cy="4453880"/>
-                    </a:xfrm>
-                    <a:prstGeom prst="rect">
-                      <a:avLst/>
-                    </a:prstGeom>
-                    <a:noFill/>
-                    <a:ln w="9525">
-                      <a:noFill/>
-                      <a:miter lim="800000"/>
-                      <a:headEnd/>
-                      <a:tailEnd/>
-                    </a:ln>
-                  </pic:spPr>
-                </pic:pic>
-              </a:graphicData>
-            </a:graphic>
-          </wp:inline>
-        </w:drawing>
-      </w:r>
-    </w:p>
+    <w:p/>
     <w:p>
       <w:r>
         <w:t>Primary key</w:t>
@@ -69,79 +18,12 @@
       </w:pPr>
       <w:proofErr w:type="spellStart"/>
       <w:r>
-        <w:t>EmpId</w:t>
+        <w:t>Id</w:t>
       </w:r>
       <w:proofErr w:type="spellEnd"/>
-    </w:p>
-    <w:p>
-      <w:pPr>
-        <w:pStyle w:val="ListParagraph"/>
-        <w:numPr>
-          <w:ilvl w:val="0"/>
-          <w:numId w:val="1"/>
-        </w:numPr>
-      </w:pPr>
-      <w:proofErr w:type="spellStart"/>
-      <w:r>
-        <w:t>OrderId</w:t>
-      </w:r>
-      <w:proofErr w:type="spellEnd"/>
-    </w:p>
-    <w:p>
-      <w:pPr>
-        <w:pStyle w:val="ListParagraph"/>
-        <w:numPr>
-          <w:ilvl w:val="0"/>
-          <w:numId w:val="1"/>
-        </w:numPr>
-      </w:pPr>
-      <w:proofErr w:type="spellStart"/>
-      <w:r>
-        <w:t>OrderStatusId</w:t>
-      </w:r>
-      <w:proofErr w:type="spellEnd"/>
-    </w:p>
-    <w:p>
-      <w:pPr>
-        <w:pStyle w:val="ListParagraph"/>
-        <w:numPr>
-          <w:ilvl w:val="0"/>
-          <w:numId w:val="1"/>
-        </w:numPr>
-      </w:pPr>
-      <w:proofErr w:type="spellStart"/>
-      <w:r>
-        <w:t>SuppliesID</w:t>
-      </w:r>
-      <w:proofErr w:type="spellEnd"/>
-    </w:p>
-    <w:p>
-      <w:pPr>
-        <w:pStyle w:val="ListParagraph"/>
-        <w:numPr>
-          <w:ilvl w:val="0"/>
-          <w:numId w:val="1"/>
-        </w:numPr>
-      </w:pPr>
-      <w:proofErr w:type="spellStart"/>
-      <w:r>
-        <w:t>InvID</w:t>
-      </w:r>
-      <w:proofErr w:type="spellEnd"/>
-    </w:p>
-    <w:p>
-      <w:pPr>
-        <w:pStyle w:val="ListParagraph"/>
-        <w:numPr>
-          <w:ilvl w:val="0"/>
-          <w:numId w:val="1"/>
-        </w:numPr>
-      </w:pPr>
-      <w:proofErr w:type="spellStart"/>
-      <w:r>
-        <w:t>CostID</w:t>
-      </w:r>
-      <w:proofErr w:type="spellEnd"/>
+      <w:r>
+        <w:t xml:space="preserve"> is the primary key for all the tables.</w:t>
+      </w:r>
     </w:p>
     <w:p>
       <w:proofErr w:type="gramStart"/>
@@ -161,13 +43,16 @@
           <w:numId w:val="2"/>
         </w:numPr>
       </w:pPr>
-      <w:proofErr w:type="spellStart"/>
-      <w:r>
-        <w:t>EmpID</w:t>
-      </w:r>
-      <w:proofErr w:type="spellEnd"/>
-      <w:r>
-        <w:t xml:space="preserve"> in Orders table</w:t>
+      <w:r>
+        <w:t>There are currently no foreign keys specified in the databases.</w:t>
+      </w:r>
+    </w:p>
+    <w:p>
+      <w:pPr>
+        <w:ind w:left="360"/>
+      </w:pPr>
+      <w:r>
+        <w:t>Check Constraint used to limit the value range that can be placed in a column</w:t>
       </w:r>
     </w:p>
     <w:p>
@@ -178,13 +63,24 @@
           <w:numId w:val="2"/>
         </w:numPr>
       </w:pPr>
+      <w:r>
+        <w:t xml:space="preserve">All id variables and </w:t>
+      </w:r>
       <w:proofErr w:type="spellStart"/>
       <w:r>
-        <w:t>SupplierID</w:t>
+        <w:t>created_at</w:t>
       </w:r>
       <w:proofErr w:type="spellEnd"/>
       <w:r>
-        <w:t xml:space="preserve"> in Orders table</w:t>
+        <w:t xml:space="preserve"> and </w:t>
+      </w:r>
+      <w:proofErr w:type="spellStart"/>
+      <w:r>
+        <w:t>update_at</w:t>
+      </w:r>
+      <w:proofErr w:type="spellEnd"/>
+      <w:r>
+        <w:t xml:space="preserve"> are set to NOT NULL</w:t>
       </w:r>
     </w:p>
     <w:p>
@@ -195,250 +91,8 @@
           <w:numId w:val="2"/>
         </w:numPr>
       </w:pPr>
-      <w:proofErr w:type="spellStart"/>
-      <w:r>
-        <w:t>SuppliesID</w:t>
-      </w:r>
-      <w:proofErr w:type="spellEnd"/>
-      <w:r>
-        <w:t xml:space="preserve"> in Orders table</w:t>
-      </w:r>
-    </w:p>
-    <w:p>
-      <w:pPr>
-        <w:pStyle w:val="ListParagraph"/>
-        <w:numPr>
-          <w:ilvl w:val="0"/>
-          <w:numId w:val="2"/>
-        </w:numPr>
-      </w:pPr>
-      <w:proofErr w:type="spellStart"/>
-      <w:r>
-        <w:t>OrderID</w:t>
-      </w:r>
-      <w:proofErr w:type="spellEnd"/>
-      <w:r>
-        <w:t xml:space="preserve"> in </w:t>
-      </w:r>
-      <w:proofErr w:type="spellStart"/>
-      <w:r>
-        <w:t>OrderStatus</w:t>
-      </w:r>
-      <w:proofErr w:type="spellEnd"/>
-      <w:r>
-        <w:t xml:space="preserve"> table</w:t>
-      </w:r>
-    </w:p>
-    <w:p>
-      <w:pPr>
-        <w:pStyle w:val="ListParagraph"/>
-        <w:numPr>
-          <w:ilvl w:val="0"/>
-          <w:numId w:val="2"/>
-        </w:numPr>
-      </w:pPr>
-      <w:proofErr w:type="spellStart"/>
-      <w:r>
-        <w:t>SupplierID</w:t>
-      </w:r>
-      <w:proofErr w:type="spellEnd"/>
-      <w:r>
-        <w:t xml:space="preserve"> in Costs table</w:t>
-      </w:r>
-    </w:p>
-    <w:p>
-      <w:pPr>
-        <w:pStyle w:val="ListParagraph"/>
-        <w:numPr>
-          <w:ilvl w:val="0"/>
-          <w:numId w:val="2"/>
-        </w:numPr>
-      </w:pPr>
-      <w:proofErr w:type="spellStart"/>
-      <w:r>
-        <w:t>SuppliesID</w:t>
-      </w:r>
-      <w:proofErr w:type="spellEnd"/>
-      <w:r>
-        <w:t xml:space="preserve"> in Inventory table</w:t>
-      </w:r>
-    </w:p>
-    <w:p>
-      <w:pPr>
-        <w:pStyle w:val="ListParagraph"/>
-        <w:numPr>
-          <w:ilvl w:val="0"/>
-          <w:numId w:val="2"/>
-        </w:numPr>
-      </w:pPr>
-      <w:proofErr w:type="spellStart"/>
-      <w:r>
-        <w:t>SuppliesID</w:t>
-      </w:r>
-      <w:proofErr w:type="spellEnd"/>
-      <w:r>
-        <w:t xml:space="preserve"> in Costs table</w:t>
-      </w:r>
-    </w:p>
-    <w:p>
-      <w:pPr>
-        <w:ind w:left="360"/>
-      </w:pPr>
-      <w:r>
-        <w:lastRenderedPageBreak/>
-        <w:t>Check Constraint used to limit the value range that can be placed in a column</w:t>
-      </w:r>
-    </w:p>
-    <w:p>
-      <w:pPr>
-        <w:ind w:left="360"/>
-      </w:pPr>
-      <w:proofErr w:type="spellStart"/>
-      <w:r>
-        <w:t>EmpID</w:t>
-      </w:r>
-      <w:proofErr w:type="spellEnd"/>
-      <w:r>
-        <w:t xml:space="preserve"> cannot be a negative number in both employee and orders tables.</w:t>
-      </w:r>
-    </w:p>
-    <w:p>
-      <w:pPr>
-        <w:ind w:left="360"/>
-      </w:pPr>
-      <w:proofErr w:type="spellStart"/>
-      <w:r>
-        <w:t>OrderID</w:t>
-      </w:r>
-      <w:proofErr w:type="spellEnd"/>
-      <w:r>
-        <w:t xml:space="preserve"> cannot be a negative number in both orders and </w:t>
-      </w:r>
-      <w:proofErr w:type="spellStart"/>
-      <w:r>
-        <w:t>orderstatus</w:t>
-      </w:r>
-      <w:proofErr w:type="spellEnd"/>
-      <w:r>
-        <w:t xml:space="preserve"> tables.</w:t>
-      </w:r>
-    </w:p>
-    <w:p>
-      <w:pPr>
-        <w:ind w:left="360"/>
-      </w:pPr>
-      <w:proofErr w:type="spellStart"/>
-      <w:r>
-        <w:t>SuppliesID</w:t>
-      </w:r>
-      <w:proofErr w:type="spellEnd"/>
-      <w:r>
-        <w:t xml:space="preserve"> cannot be a negative number in inventory, costs, and orders table.</w:t>
-      </w:r>
-    </w:p>
-    <w:p>
-      <w:pPr>
-        <w:ind w:left="360"/>
-      </w:pPr>
-      <w:proofErr w:type="spellStart"/>
-      <w:r>
-        <w:t>SupplierID</w:t>
-      </w:r>
-      <w:proofErr w:type="spellEnd"/>
-      <w:r>
-        <w:t xml:space="preserve"> cannot be a negative number in both costs and orders table.</w:t>
-      </w:r>
-    </w:p>
-    <w:p>
-      <w:pPr>
-        <w:ind w:left="360"/>
-      </w:pPr>
-      <w:proofErr w:type="spellStart"/>
-      <w:r>
-        <w:t>InvId</w:t>
-      </w:r>
-      <w:proofErr w:type="spellEnd"/>
-      <w:r>
-        <w:t xml:space="preserve"> cannot be a negative number in inventory table.</w:t>
-      </w:r>
-    </w:p>
-    <w:p>
-      <w:pPr>
-        <w:ind w:left="360"/>
-      </w:pPr>
-      <w:proofErr w:type="spellStart"/>
-      <w:r>
-        <w:t>CostID</w:t>
-      </w:r>
-      <w:proofErr w:type="spellEnd"/>
-      <w:r>
-        <w:t xml:space="preserve"> cannot be a negative number in costs table.</w:t>
-      </w:r>
-    </w:p>
-    <w:p>
-      <w:pPr>
-        <w:ind w:left="360"/>
-      </w:pPr>
-      <w:proofErr w:type="spellStart"/>
-      <w:r>
-        <w:t>Totalcost</w:t>
-      </w:r>
-      <w:proofErr w:type="spellEnd"/>
-      <w:r>
-        <w:t xml:space="preserve"> cannot be a negative number in the orders table.</w:t>
-      </w:r>
-    </w:p>
-    <w:p>
-      <w:pPr>
-        <w:ind w:left="360"/>
-      </w:pPr>
-      <w:r>
-        <w:t>Quantity cannot be a negative number in Inventory table.</w:t>
-      </w:r>
-    </w:p>
-    <w:p>
-      <w:pPr>
-        <w:ind w:left="360"/>
-      </w:pPr>
-      <w:r>
-        <w:t>Cost cannot be a negative number in cost table.</w:t>
-      </w:r>
-    </w:p>
-    <w:p>
-      <w:pPr>
-        <w:ind w:left="360"/>
-      </w:pPr>
-      <w:proofErr w:type="spellStart"/>
-      <w:r>
-        <w:t>FirstName</w:t>
-      </w:r>
-      <w:proofErr w:type="spellEnd"/>
-      <w:r>
-        <w:t xml:space="preserve"> and Last Name cannot be more than 10 characters in Employee table. </w:t>
-      </w:r>
-    </w:p>
-    <w:p>
-      <w:pPr>
-        <w:ind w:left="360"/>
-      </w:pPr>
-      <w:r>
-        <w:t>Name cannot be more than 25 characters in Suppliers table.</w:t>
-      </w:r>
-    </w:p>
-    <w:p>
-      <w:pPr>
-        <w:ind w:left="360"/>
-      </w:pPr>
-      <w:r>
-        <w:t xml:space="preserve">Not NULL constraints </w:t>
-      </w:r>
-    </w:p>
-    <w:p>
-      <w:pPr>
-        <w:ind w:left="360"/>
-      </w:pPr>
-      <w:r>
-        <w:t>There is not a single variable that should  be null</w:t>
+      <w:r>
+        <w:t>All other variables are given the constraint of DEFAULT NULL</w:t>
       </w:r>
     </w:p>
     <w:sectPr>
@@ -456,7 +110,7 @@
   <w:abstractNum w:abstractNumId="0">
     <w:nsid w:val="34486902"/>
     <w:multiLevelType w:val="hybridMultilevel"/>
-    <w:tmpl w:val="6438566A"/>
+    <w:tmpl w:val="E722B680"/>
     <w:lvl w:ilvl="0" w:tplc="04090001">
       <w:start w:val="1"/>
       <w:numFmt w:val="bullet"/>

</xml_diff>